<commit_message>
Added sprint planning doc
</commit_message>
<xml_diff>
--- a/sprint2/Sprint Planning/sprintplanning.docx
+++ b/sprint2/Sprint Planning/sprintplanning.docx
@@ -10,6 +10,7 @@
           <w:shd w:val="clear" w:color="auto" w:fill="EDEFF4"/>
         </w:rPr>
       </w:pPr>
+      <w:bookmarkStart w:id="0" w:name="_GoBack"/>
       <w:r>
         <w:rPr>
           <w:rFonts w:ascii="Times New Roman" w:eastAsia="Times New Roman" w:hAnsi="Times New Roman" w:cs="Times New Roman"/>
@@ -64,7 +65,23 @@
           <w:color w:val="333333"/>
           <w:shd w:val="clear" w:color="auto" w:fill="EDEFF4"/>
         </w:rPr>
-        <w:t xml:space="preserve">clicking and dragging. The only user story we were not album to complete was #11. While we have the function written, we were not able to link it with our booking function due to time constraints. </w:t>
+        <w:t xml:space="preserve">clicking and dragging. The only user story we were not </w:t>
+      </w:r>
+      <w:r>
+        <w:rPr>
+          <w:rFonts w:ascii="Times New Roman" w:eastAsia="Times New Roman" w:hAnsi="Times New Roman" w:cs="Times New Roman"/>
+          <w:color w:val="333333"/>
+          <w:shd w:val="clear" w:color="auto" w:fill="EDEFF4"/>
+        </w:rPr>
+        <w:t>able</w:t>
+      </w:r>
+      <w:r>
+        <w:rPr>
+          <w:rFonts w:ascii="Times New Roman" w:eastAsia="Times New Roman" w:hAnsi="Times New Roman" w:cs="Times New Roman"/>
+          <w:color w:val="333333"/>
+          <w:shd w:val="clear" w:color="auto" w:fill="EDEFF4"/>
+        </w:rPr>
+        <w:t xml:space="preserve"> to complete was #11. While we have the function written, we were not able to link it with our booking function due to time constraints. </w:t>
       </w:r>
       <w:r>
         <w:rPr>
@@ -220,8 +237,6 @@
         </w:rPr>
         <w:t xml:space="preserve">oping to polish off the product and making sure everything is working how </w:t>
       </w:r>
-      <w:bookmarkStart w:id="0" w:name="_GoBack"/>
-      <w:bookmarkEnd w:id="0"/>
       <w:r>
         <w:rPr>
           <w:rFonts w:ascii="Times New Roman" w:eastAsia="Times New Roman" w:hAnsi="Times New Roman" w:cs="Times New Roman"/>
@@ -341,6 +356,7 @@
         <w:t>#14 ... cancel events, so that I can help clients re-schedule.</w:t>
       </w:r>
     </w:p>
+    <w:bookmarkEnd w:id="0"/>
     <w:sectPr>
       <w:pgSz w:w="12240" w:h="15840"/>
       <w:pgMar w:top="1440" w:right="1800" w:bottom="1440" w:left="1800" w:header="708" w:footer="708" w:gutter="0"/>
@@ -1078,7 +1094,7 @@
 </file>
 
 <file path=customXml/itemProps1.xml><?xml version="1.0" encoding="utf-8"?>
-<ds:datastoreItem xmlns:ds="http://schemas.openxmlformats.org/officeDocument/2006/customXml" ds:itemID="{2F942C59-8E37-5B4B-B6AE-ADF78B92F0FC}">
+<ds:datastoreItem xmlns:ds="http://schemas.openxmlformats.org/officeDocument/2006/customXml" ds:itemID="{1BAF8120-57B0-8645-9E0E-3FA35B45A6A0}">
   <ds:schemaRefs>
     <ds:schemaRef ds:uri="http://schemas.openxmlformats.org/officeDocument/2006/bibliography"/>
   </ds:schemaRefs>

</xml_diff>